<commit_message>
aggiorata guida utente estensione
</commit_message>
<xml_diff>
--- a/Base/Guida Utente Base.docx
+++ b/Base/Guida Utente Base.docx
@@ -3808,7 +3808,20 @@
         <w:rPr>
           <w:rFonts w:ascii="Helvetica" w:hAnsi="Helvetica" w:cs="Helvetica"/>
         </w:rPr>
-        <w:t>l client inserisce il nome di un archivio non valido</w:t>
+        <w:t xml:space="preserve">l client inserisce il nome di un </w:t>
+      </w:r>
+      <w:r>
+        <w:rPr>
+          <w:rFonts w:ascii="Helvetica" w:hAnsi="Helvetica" w:cs="Helvetica"/>
+          <w:u w:val="single"/>
+        </w:rPr>
+        <w:t>archivio</w:t>
+      </w:r>
+      <w:r>
+        <w:rPr>
+          <w:rFonts w:ascii="Helvetica" w:hAnsi="Helvetica" w:cs="Helvetica"/>
+        </w:rPr>
+        <w:t xml:space="preserve"> non valido</w:t>
       </w:r>
     </w:p>
     <w:p>

</xml_diff>